<commit_message>
Updated 2-22 meeting minutes
</commit_message>
<xml_diff>
--- a/Documents/Meetings/2_22_15/11_Minutes.docx
+++ b/Documents/Meetings/2_22_15/11_Minutes.docx
@@ -119,6 +119,13 @@
         </w:rPr>
         <w:t xml:space="preserve"> </w:t>
       </w:r>
+      <w:r>
+        <w:rPr>
+          <w:sz w:val="24"/>
+          <w:szCs w:val="24"/>
+        </w:rPr>
+        <w:t>6:30pm</w:t>
+      </w:r>
     </w:p>
     <w:p>
       <w:pPr>
@@ -220,20 +227,6 @@
           <w:sz w:val="24"/>
           <w:szCs w:val="24"/>
         </w:rPr>
-        <w:t>, Jordan Beck</w:t>
-      </w:r>
-      <w:r>
-        <w:rPr>
-          <w:sz w:val="24"/>
-          <w:szCs w:val="24"/>
-        </w:rPr>
-        <w:t xml:space="preserve"> (Skype)</w:t>
-      </w:r>
-      <w:r>
-        <w:rPr>
-          <w:sz w:val="24"/>
-          <w:szCs w:val="24"/>
-        </w:rPr>
         <w:t>, Joshua Ford, Jeffrey Allen</w:t>
       </w:r>
     </w:p>
@@ -275,7 +268,7 @@
           <w:sz w:val="24"/>
           <w:szCs w:val="24"/>
         </w:rPr>
-        <w:t>N/A</w:t>
+        <w:t>Jordan Beck</w:t>
       </w:r>
     </w:p>
     <w:p>
@@ -417,6 +410,61 @@
           <w:szCs w:val="24"/>
         </w:rPr>
         <w:t>Set up skype call</w:t>
+      </w:r>
+      <w:r>
+        <w:rPr>
+          <w:sz w:val="24"/>
+          <w:szCs w:val="24"/>
+        </w:rPr>
+        <w:t xml:space="preserve"> with Riley. There were </w:t>
+      </w:r>
+      <w:proofErr w:type="gramStart"/>
+      <w:r>
+        <w:rPr>
+          <w:sz w:val="24"/>
+          <w:szCs w:val="24"/>
+        </w:rPr>
+        <w:t>a</w:t>
+      </w:r>
+      <w:proofErr w:type="gramEnd"/>
+      <w:r>
+        <w:rPr>
+          <w:sz w:val="24"/>
+          <w:szCs w:val="24"/>
+        </w:rPr>
+        <w:t xml:space="preserve"> issues with Jeffrey’s microphone not working. Josh downloaded the Skype program onto his computer and the team proceeded to talk about the Use Case diagram Jeffrey created for the specification’s document.</w:t>
+      </w:r>
+    </w:p>
+    <w:p>
+      <w:pPr>
+        <w:ind w:firstLine="720"/>
+        <w:rPr>
+          <w:sz w:val="24"/>
+          <w:szCs w:val="24"/>
+        </w:rPr>
+      </w:pPr>
+      <w:r>
+        <w:rPr>
+          <w:sz w:val="24"/>
+          <w:szCs w:val="24"/>
+        </w:rPr>
+        <w:t>Riley and Scott continued adding finishing touches to their mockups.</w:t>
+      </w:r>
+    </w:p>
+    <w:p>
+      <w:pPr>
+        <w:ind w:firstLine="720"/>
+        <w:rPr>
+          <w:sz w:val="24"/>
+          <w:szCs w:val="24"/>
+        </w:rPr>
+      </w:pPr>
+      <w:r>
+        <w:rPr>
+          <w:sz w:val="24"/>
+          <w:szCs w:val="24"/>
+        </w:rPr>
+        <w:t>Questions regarding the meeting were revisited, and a discussion about encryption ensued. It was decided to just ask her an open ended question of what method of encryption would she like to use.</w:t>
       </w:r>
       <w:bookmarkStart w:id="0" w:name="_GoBack"/>
       <w:bookmarkEnd w:id="0"/>

</xml_diff>